<commit_message>
correction affiliation de Pr. Sandra B.
</commit_message>
<xml_diff>
--- a/content/tagny-cover_IMT_Ales_ED_RS.docx
+++ b/content/tagny-cover_IMT_Ales_ED_RS.docx
@@ -34,7 +34,7 @@
                     <a:blip r:embed="rId7" cstate="print">
                       <a:extLst>
                         <a:ext uri="{28A0092B-C50C-407E-A947-70E740481C1C}">
-                          <a14:useLocalDpi xmlns:a14="http://schemas.microsoft.com/office/drawing/2010/main" xmlns:wps="http://schemas.microsoft.com/office/word/2010/wordprocessingShape" xmlns:wpi="http://schemas.microsoft.com/office/word/2010/wordprocessingInk" xmlns:wpg="http://schemas.microsoft.com/office/word/2010/wordprocessingGroup" xmlns:w14="http://schemas.microsoft.com/office/word/2010/wordml" xmlns:w="http://schemas.openxmlformats.org/wordprocessingml/2006/main" xmlns:w10="urn:schemas-microsoft-com:office:word" xmlns:wp14="http://schemas.microsoft.com/office/word/2010/wordprocessingDrawing" xmlns:v="urn:schemas-microsoft-com:vml" xmlns:o="urn:schemas-microsoft-com:office:office" xmlns:mc="http://schemas.openxmlformats.org/markup-compatibility/2006" xmlns:wpc="http://schemas.microsoft.com/office/word/2010/wordprocessingCanvas" xmlns="" val="0"/>
+                          <a14:useLocalDpi xmlns="" xmlns:wpc="http://schemas.microsoft.com/office/word/2010/wordprocessingCanvas" xmlns:mc="http://schemas.openxmlformats.org/markup-compatibility/2006" xmlns:o="urn:schemas-microsoft-com:office:office" xmlns:v="urn:schemas-microsoft-com:vml" xmlns:wp14="http://schemas.microsoft.com/office/word/2010/wordprocessingDrawing" xmlns:w10="urn:schemas-microsoft-com:office:word" xmlns:w="http://schemas.openxmlformats.org/wordprocessingml/2006/main" xmlns:w14="http://schemas.microsoft.com/office/word/2010/wordml" xmlns:wpg="http://schemas.microsoft.com/office/word/2010/wordprocessingGroup" xmlns:wpi="http://schemas.microsoft.com/office/word/2010/wordprocessingInk" xmlns:wps="http://schemas.microsoft.com/office/word/2010/wordprocessingShape" xmlns:a14="http://schemas.microsoft.com/office/drawing/2010/main" val="0"/>
                         </a:ext>
                       </a:extLst>
                     </a:blip>
@@ -90,7 +90,7 @@
                     <a:blip r:embed="rId8">
                       <a:extLst>
                         <a:ext uri="{28A0092B-C50C-407E-A947-70E740481C1C}">
-                          <a14:useLocalDpi xmlns:a14="http://schemas.microsoft.com/office/drawing/2010/main" xmlns:wps="http://schemas.microsoft.com/office/word/2010/wordprocessingShape" xmlns:wpi="http://schemas.microsoft.com/office/word/2010/wordprocessingInk" xmlns:wpg="http://schemas.microsoft.com/office/word/2010/wordprocessingGroup" xmlns:w14="http://schemas.microsoft.com/office/word/2010/wordml" xmlns:w="http://schemas.openxmlformats.org/wordprocessingml/2006/main" xmlns:w10="urn:schemas-microsoft-com:office:word" xmlns:wp14="http://schemas.microsoft.com/office/word/2010/wordprocessingDrawing" xmlns:v="urn:schemas-microsoft-com:vml" xmlns:o="urn:schemas-microsoft-com:office:office" xmlns:mc="http://schemas.openxmlformats.org/markup-compatibility/2006" xmlns:wpc="http://schemas.microsoft.com/office/word/2010/wordprocessingCanvas" xmlns="" val="0"/>
+                          <a14:useLocalDpi xmlns="" xmlns:wpc="http://schemas.microsoft.com/office/word/2010/wordprocessingCanvas" xmlns:mc="http://schemas.openxmlformats.org/markup-compatibility/2006" xmlns:o="urn:schemas-microsoft-com:office:office" xmlns:v="urn:schemas-microsoft-com:vml" xmlns:wp14="http://schemas.microsoft.com/office/word/2010/wordprocessingDrawing" xmlns:w10="urn:schemas-microsoft-com:office:word" xmlns:w="http://schemas.openxmlformats.org/wordprocessingml/2006/main" xmlns:w14="http://schemas.microsoft.com/office/word/2010/wordml" xmlns:wpg="http://schemas.microsoft.com/office/word/2010/wordprocessingGroup" xmlns:wpi="http://schemas.microsoft.com/office/word/2010/wordprocessingInk" xmlns:wps="http://schemas.microsoft.com/office/word/2010/wordprocessingShape" xmlns:a14="http://schemas.microsoft.com/office/drawing/2010/main" val="0"/>
                         </a:ext>
                       </a:extLst>
                     </a:blip>
@@ -805,7 +805,7 @@
                             <w:sz w:val="20"/>
                             <w:szCs w:val="20"/>
                           </w:rPr>
-                          <w:t>Université de Montpellier</w:t>
+                          <w:t>Université Paul Valéry Montpellier</w:t>
                         </w:r>
                       </w:p>
                       <w:p>
@@ -820,15 +820,27 @@
                             <w:szCs w:val="20"/>
                           </w:rPr>
                         </w:pPr>
-                        <w:r>
-                          <w:rPr>
-                            <w:rFonts w:ascii="Arial Narrow" w:hAnsi="Arial Narrow"/>
-                            <w:b/>
-                            <w:color w:val="auto"/>
-                            <w:sz w:val="20"/>
-                            <w:szCs w:val="20"/>
-                          </w:rPr>
-                          <w:t>Boughanem MOHAND</w:t>
+                        <w:proofErr w:type="spellStart"/>
+                        <w:r>
+                          <w:rPr>
+                            <w:rFonts w:ascii="Arial Narrow" w:hAnsi="Arial Narrow"/>
+                            <w:b/>
+                            <w:color w:val="auto"/>
+                            <w:sz w:val="20"/>
+                            <w:szCs w:val="20"/>
+                          </w:rPr>
+                          <w:t>Boughanem</w:t>
+                        </w:r>
+                        <w:proofErr w:type="spellEnd"/>
+                        <w:r>
+                          <w:rPr>
+                            <w:rFonts w:ascii="Arial Narrow" w:hAnsi="Arial Narrow"/>
+                            <w:b/>
+                            <w:color w:val="auto"/>
+                            <w:sz w:val="20"/>
+                            <w:szCs w:val="20"/>
+                          </w:rPr>
+                          <w:t xml:space="preserve"> MOHAND</w:t>
                         </w:r>
                         <w:r>
                           <w:rPr>
@@ -2995,7 +3007,7 @@
   <a:extraClrSchemeLst/>
   <a:extLst>
     <a:ext uri="{05A4C25C-085E-4340-85A3-A5531E510DB2}">
-      <thm15:themeFamily xmlns="" xmlns:thm15="http://schemas.microsoft.com/office/thememl/2012/main" name="Office Theme" id="{62F939B6-93AF-4DB8-9C6B-D6C7DFDC589F}" vid="{4A3C46E8-61CC-4603-A589-7422A47A8E4A}"/>
+      <thm15:themeFamily xmlns:thm15="http://schemas.microsoft.com/office/thememl/2012/main" xmlns="" name="Office Theme" id="{62F939B6-93AF-4DB8-9C6B-D6C7DFDC589F}" vid="{4A3C46E8-61CC-4603-A589-7422A47A8E4A}"/>
     </a:ext>
   </a:extLst>
 </a:theme>

</xml_diff>

<commit_message>
updating date on the cover
</commit_message>
<xml_diff>
--- a/content/tagny-cover_IMT_Ales_ED_RS.docx
+++ b/content/tagny-cover_IMT_Ales_ED_RS.docx
@@ -34,7 +34,7 @@
                     <a:blip r:embed="rId7" cstate="print">
                       <a:extLst>
                         <a:ext uri="{28A0092B-C50C-407E-A947-70E740481C1C}">
-                          <a14:useLocalDpi xmlns="" xmlns:wpc="http://schemas.microsoft.com/office/word/2010/wordprocessingCanvas" xmlns:mc="http://schemas.openxmlformats.org/markup-compatibility/2006" xmlns:o="urn:schemas-microsoft-com:office:office" xmlns:v="urn:schemas-microsoft-com:vml" xmlns:wp14="http://schemas.microsoft.com/office/word/2010/wordprocessingDrawing" xmlns:w10="urn:schemas-microsoft-com:office:word" xmlns:w="http://schemas.openxmlformats.org/wordprocessingml/2006/main" xmlns:w14="http://schemas.microsoft.com/office/word/2010/wordml" xmlns:wpg="http://schemas.microsoft.com/office/word/2010/wordprocessingGroup" xmlns:wpi="http://schemas.microsoft.com/office/word/2010/wordprocessingInk" xmlns:wps="http://schemas.microsoft.com/office/word/2010/wordprocessingShape" xmlns:a14="http://schemas.microsoft.com/office/drawing/2010/main" val="0"/>
+                          <a14:useLocalDpi xmlns:a14="http://schemas.microsoft.com/office/drawing/2010/main" xmlns:wps="http://schemas.microsoft.com/office/word/2010/wordprocessingShape" xmlns:wpi="http://schemas.microsoft.com/office/word/2010/wordprocessingInk" xmlns:wpg="http://schemas.microsoft.com/office/word/2010/wordprocessingGroup" xmlns:w14="http://schemas.microsoft.com/office/word/2010/wordml" xmlns:w="http://schemas.openxmlformats.org/wordprocessingml/2006/main" xmlns:w10="urn:schemas-microsoft-com:office:word" xmlns:wp14="http://schemas.microsoft.com/office/word/2010/wordprocessingDrawing" xmlns:v="urn:schemas-microsoft-com:vml" xmlns:o="urn:schemas-microsoft-com:office:office" xmlns:mc="http://schemas.openxmlformats.org/markup-compatibility/2006" xmlns:wpc="http://schemas.microsoft.com/office/word/2010/wordprocessingCanvas" xmlns="" val="0"/>
                         </a:ext>
                       </a:extLst>
                     </a:blip>
@@ -90,7 +90,7 @@
                     <a:blip r:embed="rId8">
                       <a:extLst>
                         <a:ext uri="{28A0092B-C50C-407E-A947-70E740481C1C}">
-                          <a14:useLocalDpi xmlns="" xmlns:wpc="http://schemas.microsoft.com/office/word/2010/wordprocessingCanvas" xmlns:mc="http://schemas.openxmlformats.org/markup-compatibility/2006" xmlns:o="urn:schemas-microsoft-com:office:office" xmlns:v="urn:schemas-microsoft-com:vml" xmlns:wp14="http://schemas.microsoft.com/office/word/2010/wordprocessingDrawing" xmlns:w10="urn:schemas-microsoft-com:office:word" xmlns:w="http://schemas.openxmlformats.org/wordprocessingml/2006/main" xmlns:w14="http://schemas.microsoft.com/office/word/2010/wordml" xmlns:wpg="http://schemas.microsoft.com/office/word/2010/wordprocessingGroup" xmlns:wpi="http://schemas.microsoft.com/office/word/2010/wordprocessingInk" xmlns:wps="http://schemas.microsoft.com/office/word/2010/wordprocessingShape" xmlns:a14="http://schemas.microsoft.com/office/drawing/2010/main" val="0"/>
+                          <a14:useLocalDpi xmlns:a14="http://schemas.microsoft.com/office/drawing/2010/main" xmlns:wps="http://schemas.microsoft.com/office/word/2010/wordprocessingShape" xmlns:wpi="http://schemas.microsoft.com/office/word/2010/wordprocessingInk" xmlns:wpg="http://schemas.microsoft.com/office/word/2010/wordprocessingGroup" xmlns:w14="http://schemas.microsoft.com/office/word/2010/wordml" xmlns:w="http://schemas.openxmlformats.org/wordprocessingml/2006/main" xmlns:w10="urn:schemas-microsoft-com:office:word" xmlns:wp14="http://schemas.microsoft.com/office/word/2010/wordprocessingDrawing" xmlns:v="urn:schemas-microsoft-com:vml" xmlns:o="urn:schemas-microsoft-com:office:office" xmlns:mc="http://schemas.openxmlformats.org/markup-compatibility/2006" xmlns:wpc="http://schemas.microsoft.com/office/word/2010/wordprocessingCanvas" xmlns="" val="0"/>
                         </a:ext>
                       </a:extLst>
                     </a:blip>
@@ -206,7 +206,16 @@
                       <w:sz w:val="30"/>
                       <w:szCs w:val="30"/>
                     </w:rPr>
-                    <w:t>Le 31 Janvier 2020</w:t>
+                    <w:t>Le 24</w:t>
+                  </w:r>
+                  <w:r>
+                    <w:rPr>
+                      <w:rStyle w:val="A3"/>
+                      <w:rFonts w:ascii="Arial Narrow" w:hAnsi="Arial Narrow"/>
+                      <w:sz w:val="30"/>
+                      <w:szCs w:val="30"/>
+                    </w:rPr>
+                    <w:t xml:space="preserve"> Janvier 2020</w:t>
                   </w:r>
                 </w:p>
                 <w:p>
@@ -820,27 +829,15 @@
                             <w:szCs w:val="20"/>
                           </w:rPr>
                         </w:pPr>
-                        <w:proofErr w:type="spellStart"/>
-                        <w:r>
-                          <w:rPr>
-                            <w:rFonts w:ascii="Arial Narrow" w:hAnsi="Arial Narrow"/>
-                            <w:b/>
-                            <w:color w:val="auto"/>
-                            <w:sz w:val="20"/>
-                            <w:szCs w:val="20"/>
-                          </w:rPr>
-                          <w:t>Boughanem</w:t>
-                        </w:r>
-                        <w:proofErr w:type="spellEnd"/>
-                        <w:r>
-                          <w:rPr>
-                            <w:rFonts w:ascii="Arial Narrow" w:hAnsi="Arial Narrow"/>
-                            <w:b/>
-                            <w:color w:val="auto"/>
-                            <w:sz w:val="20"/>
-                            <w:szCs w:val="20"/>
-                          </w:rPr>
-                          <w:t xml:space="preserve"> MOHAND</w:t>
+                        <w:r>
+                          <w:rPr>
+                            <w:rFonts w:ascii="Arial Narrow" w:hAnsi="Arial Narrow"/>
+                            <w:b/>
+                            <w:color w:val="auto"/>
+                            <w:sz w:val="20"/>
+                            <w:szCs w:val="20"/>
+                          </w:rPr>
+                          <w:t>Boughanem MOHAND</w:t>
                         </w:r>
                         <w:r>
                           <w:rPr>
@@ -3007,7 +3004,7 @@
   <a:extraClrSchemeLst/>
   <a:extLst>
     <a:ext uri="{05A4C25C-085E-4340-85A3-A5531E510DB2}">
-      <thm15:themeFamily xmlns:thm15="http://schemas.microsoft.com/office/thememl/2012/main" xmlns="" name="Office Theme" id="{62F939B6-93AF-4DB8-9C6B-D6C7DFDC589F}" vid="{4A3C46E8-61CC-4603-A589-7422A47A8E4A}"/>
+      <thm15:themeFamily xmlns="" xmlns:thm15="http://schemas.microsoft.com/office/thememl/2012/main" name="Office Theme" id="{62F939B6-93AF-4DB8-9C6B-D6C7DFDC589F}" vid="{4A3C46E8-61CC-4603-A589-7422A47A8E4A}"/>
     </a:ext>
   </a:extLst>
 </a:theme>

</xml_diff>